<commit_message>
lz add punkt principial schema
</commit_message>
<xml_diff>
--- a/docs/prod/ЛЗ.docx
+++ b/docs/prod/ЛЗ.docx
@@ -566,13 +566,8 @@
         <w:t> </w:t>
       </w:r>
       <w:r>
-        <w:t>Аппаратно-программный комплекс мобильного робота.</w:t>
-      </w:r>
-      <w:r>
-        <w:t xml:space="preserve"> </w:t>
-      </w:r>
-      <w:bookmarkStart w:id="0" w:name="_GoBack"/>
-      <w:bookmarkEnd w:id="0"/>
+        <w:t xml:space="preserve">Аппаратно-программный комплекс мобильного робота. </w:t>
+      </w:r>
       <w:r>
         <w:t>Плакат.</w:t>
       </w:r>
@@ -713,7 +708,46 @@
         <w:ind w:firstLine="708"/>
       </w:pPr>
       <w:r>
-        <w:t xml:space="preserve">  Диаграмма классов.</w:t>
+        <w:t xml:space="preserve">  </w:t>
+      </w:r>
+      <w:r>
+        <w:t>Схема принципиальная</w:t>
+      </w:r>
+      <w:r>
+        <w:t>.</w:t>
+      </w:r>
+    </w:p>
+    <w:p>
+      <w:pPr>
+        <w:widowControl w:val="0"/>
+        <w:spacing w:line="240" w:lineRule="auto"/>
+      </w:pPr>
+      <w:r>
+        <w:rPr>
+          <w:b/>
+        </w:rPr>
+        <w:t xml:space="preserve">      5.6</w:t>
+      </w:r>
+      <w:r>
+        <w:t xml:space="preserve"> Аппаратно-программный комплекс мобильного робота. </w:t>
+      </w:r>
+    </w:p>
+    <w:p>
+      <w:pPr>
+        <w:widowControl w:val="0"/>
+        <w:spacing w:line="240" w:lineRule="auto"/>
+        <w:ind w:firstLine="708"/>
+      </w:pPr>
+      <w:r>
+        <w:t xml:space="preserve">  Схема</w:t>
+      </w:r>
+      <w:r>
+        <w:t xml:space="preserve"> программы</w:t>
+      </w:r>
+      <w:bookmarkStart w:id="0" w:name="_GoBack"/>
+      <w:bookmarkEnd w:id="0"/>
+      <w:r>
+        <w:t>.</w:t>
       </w:r>
     </w:p>
     <w:p>
@@ -731,7 +765,7 @@
         <w:rPr>
           <w:b/>
         </w:rPr>
-        <w:t xml:space="preserve">    5.6</w:t>
+        <w:t xml:space="preserve">    5.7</w:t>
       </w:r>
       <w:r>
         <w:t> </w:t>
@@ -2922,7 +2956,7 @@
 </file>
 
 <file path=customXml/itemProps1.xml><?xml version="1.0" encoding="utf-8"?>
-<ds:datastoreItem xmlns:ds="http://schemas.openxmlformats.org/officeDocument/2006/customXml" ds:itemID="{6F4FC387-3C7D-457F-B170-A695FF976A24}">
+<ds:datastoreItem xmlns:ds="http://schemas.openxmlformats.org/officeDocument/2006/customXml" ds:itemID="{C4F819AE-3DD1-434B-AEA8-E3D4B741B031}">
   <ds:schemaRefs>
     <ds:schemaRef ds:uri="http://schemas.openxmlformats.org/officeDocument/2006/bibliography"/>
   </ds:schemaRefs>

</xml_diff>

<commit_message>
add wifi modules pages
</commit_message>
<xml_diff>
--- a/docs/prod/ЛЗ.docx
+++ b/docs/prod/ЛЗ.docx
@@ -79,12 +79,7 @@
         <w:jc w:val="both"/>
       </w:pPr>
       <w:r>
-        <w:t>Специальность: 40 02 01 «В</w:t>
-      </w:r>
-      <w:bookmarkStart w:id="0" w:name="_GoBack"/>
-      <w:bookmarkEnd w:id="0"/>
-      <w:r>
-        <w:t>ычислительные машины, системы и сети».</w:t>
+        <w:t>Специальность: 40 02 01 «Вычислительные машины, системы и сети».</w:t>
       </w:r>
     </w:p>
     <w:p>
@@ -792,6 +787,24 @@
         <w:spacing w:line="240" w:lineRule="auto"/>
       </w:pPr>
       <w:r>
+        <w:t xml:space="preserve">      </w:t>
+      </w:r>
+      <w:r>
+        <w:rPr>
+          <w:b/>
+        </w:rPr>
+        <w:t xml:space="preserve">5.7 </w:t>
+      </w:r>
+      <w:r>
+        <w:t>Моделирование устройства. Плакат.</w:t>
+      </w:r>
+    </w:p>
+    <w:p>
+      <w:pPr>
+        <w:widowControl w:val="0"/>
+        <w:spacing w:line="240" w:lineRule="auto"/>
+      </w:pPr>
+      <w:r>
         <w:rPr>
           <w:b/>
         </w:rPr>
@@ -801,8 +814,16 @@
         <w:rPr>
           <w:b/>
         </w:rPr>
-        <w:t xml:space="preserve">    5.7</w:t>
-      </w:r>
+        <w:t xml:space="preserve">    5.</w:t>
+      </w:r>
+      <w:r>
+        <w:rPr>
+          <w:b/>
+        </w:rPr>
+        <w:t>8</w:t>
+      </w:r>
+      <w:bookmarkStart w:id="0" w:name="_GoBack"/>
+      <w:bookmarkEnd w:id="0"/>
       <w:r>
         <w:t> </w:t>
       </w:r>
@@ -3028,7 +3049,7 @@
 </file>
 
 <file path=customXml/itemProps1.xml><?xml version="1.0" encoding="utf-8"?>
-<ds:datastoreItem xmlns:ds="http://schemas.openxmlformats.org/officeDocument/2006/customXml" ds:itemID="{B014D493-FB7F-4B8C-A2D0-6A716074022D}">
+<ds:datastoreItem xmlns:ds="http://schemas.openxmlformats.org/officeDocument/2006/customXml" ds:itemID="{5B7646F3-6B4B-44DC-848B-284DDACE7136}">
   <ds:schemaRefs>
     <ds:schemaRef ds:uri="http://schemas.openxmlformats.org/officeDocument/2006/bibliography"/>
   </ds:schemaRefs>

</xml_diff>